<commit_message>
Solve link and r issue for pptx
</commit_message>
<xml_diff>
--- a/samples/test.docx
+++ b/samples/test.docx
@@ -367,7 +367,7 @@
         </w:rPr>
         <w:t xml:space="preserve">Liens : </w:t>
       </w:r>
-      <w:hyperlink r:id="rId6" w:history="1">
+      <w:hyperlink r:id="rId7" w:history="1">
         <w:proofErr w:type="spellStart"/>
         <w:r>
           <w:rPr>
@@ -517,51 +517,6 @@
     <w:p>
       <w:pPr>
         <w:pStyle w:val="PrformatHTML"/>
-        <w:rPr>
-          <w:lang w:val="en-US"/>
-        </w:rPr>
-      </w:pPr>
-      <w:r>
-        <w:rPr>
-          <w:lang w:val="en-US"/>
-        </w:rPr>
-        <w:t xml:space="preserve">    </w:t>
-      </w:r>
-      <w:proofErr w:type="spellStart"/>
-      <w:r>
-        <w:rPr>
-          <w:lang w:val="en-US"/>
-        </w:rPr>
-        <w:t>func</w:t>
-      </w:r>
-      <w:proofErr w:type="spellEnd"/>
-      <w:r>
-        <w:rPr>
-          <w:lang w:val="en-US"/>
-        </w:rPr>
-        <w:t xml:space="preserve"> </w:t>
-      </w:r>
-      <w:proofErr w:type="gramStart"/>
-      <w:r>
-        <w:rPr>
-          <w:lang w:val="en-US"/>
-        </w:rPr>
-        <w:t>main(</w:t>
-      </w:r>
-      <w:proofErr w:type="gramEnd"/>
-      <w:r>
-        <w:rPr>
-          <w:lang w:val="en-US"/>
-        </w:rPr>
-        <w:t>) {</w:t>
-      </w:r>
-    </w:p>
-    <w:p>
-      <w:pPr>
-        <w:pStyle w:val="PrformatHTML"/>
-        <w:rPr>
-          <w:lang w:val="en-US"/>
-        </w:rPr>
       </w:pPr>
       <w:r>
         <w:rPr>
@@ -572,38 +527,38 @@
       <w:proofErr w:type="spellStart"/>
       <w:proofErr w:type="gramStart"/>
       <w:r>
-        <w:rPr>
-          <w:lang w:val="en-US"/>
-        </w:rPr>
-        <w:t>cmd.Execute</w:t>
+        <w:t>func</w:t>
       </w:r>
       <w:proofErr w:type="spellEnd"/>
       <w:proofErr w:type="gramEnd"/>
       <w:r>
-        <w:rPr>
-          <w:lang w:val="en-US"/>
-        </w:rPr>
+        <w:t xml:space="preserve"> main() {</w:t>
+      </w:r>
+    </w:p>
+    <w:p>
+      <w:pPr>
+        <w:pStyle w:val="PrformatHTML"/>
+      </w:pPr>
+      <w:r>
+        <w:t xml:space="preserve">    </w:t>
+      </w:r>
+      <w:proofErr w:type="spellStart"/>
+      <w:proofErr w:type="gramStart"/>
+      <w:r>
+        <w:t>cmd.Execute</w:t>
+      </w:r>
+      <w:proofErr w:type="spellEnd"/>
+      <w:proofErr w:type="gramEnd"/>
+      <w:r>
         <w:t>()</w:t>
       </w:r>
     </w:p>
     <w:p>
       <w:pPr>
         <w:pStyle w:val="PrformatHTML"/>
-        <w:rPr>
-          <w:lang w:val="en-US"/>
-        </w:rPr>
-      </w:pPr>
-      <w:r>
-        <w:rPr>
-          <w:lang w:val="en-US"/>
-        </w:rPr>
-        <w:t xml:space="preserve">    </w:t>
-      </w:r>
-      <w:r>
-        <w:rPr>
-          <w:lang w:val="en-US"/>
-        </w:rPr>
-        <w:t>}</w:t>
+      </w:pPr>
+      <w:r>
+        <w:t xml:space="preserve">    }</w:t>
       </w:r>
     </w:p>
     <w:p>
@@ -642,6 +597,7 @@
       <w:r>
         <w:rPr>
           <w:rFonts w:eastAsia="Times New Roman"/>
+          <w:noProof/>
         </w:rPr>
         <w:drawing>
           <wp:inline distT="0" distB="0" distL="0" distR="0" wp14:anchorId="1A7F7678" wp14:editId="79491034">
@@ -659,7 +615,7 @@
                     <pic:cNvPicPr/>
                   </pic:nvPicPr>
                   <pic:blipFill>
-                    <a:blip r:embed="rId7"/>
+                    <a:blip r:embed="rId8"/>
                     <a:stretch>
                       <a:fillRect/>
                     </a:stretch>
@@ -719,6 +675,7 @@
       <w:r>
         <w:rPr>
           <w:rFonts w:eastAsia="Times New Roman"/>
+          <w:noProof/>
         </w:rPr>
         <w:drawing>
           <wp:inline distT="0" distB="0" distL="0" distR="0" wp14:anchorId="33643019" wp14:editId="05715379">
@@ -736,7 +693,7 @@
                     <pic:cNvPicPr/>
                   </pic:nvPicPr>
                   <pic:blipFill>
-                    <a:blip r:embed="rId7"/>
+                    <a:blip r:embed="rId8"/>
                     <a:stretch>
                       <a:fillRect/>
                     </a:stretch>
@@ -760,9 +717,6 @@
     <w:p>
       <w:pPr>
         <w:pStyle w:val="Lgende"/>
-        <w:rPr>
-          <w:rFonts w:eastAsia="Times New Roman"/>
-        </w:rPr>
       </w:pPr>
       <w:r>
         <w:t xml:space="preserve">Figure </w:t>
@@ -779,10 +733,259 @@
         <w:t xml:space="preserve"> Description</w:t>
       </w:r>
     </w:p>
+    <w:p/>
+    <w:p/>
+    <w:p>
+      <w:pPr>
+        <w:rPr>
+          <w:b/>
+          <w:bCs/>
+        </w:rPr>
+      </w:pPr>
+      <w:proofErr w:type="spellStart"/>
+      <w:r>
+        <w:rPr>
+          <w:b/>
+          <w:bCs/>
+        </w:rPr>
+        <w:t>Text</w:t>
+      </w:r>
+      <w:proofErr w:type="spellEnd"/>
+      <w:r>
+        <w:rPr>
+          <w:b/>
+          <w:bCs/>
+        </w:rPr>
+        <w:t xml:space="preserve"> en Gras</w:t>
+      </w:r>
+    </w:p>
+    <w:p>
+      <w:pPr>
+        <w:rPr>
+          <w:b/>
+          <w:bCs/>
+        </w:rPr>
+      </w:pPr>
+    </w:p>
+    <w:p>
+      <w:pPr>
+        <w:rPr>
+          <w:b/>
+          <w:bCs/>
+        </w:rPr>
+      </w:pPr>
+    </w:p>
+    <w:p>
+      <w:pPr>
+        <w:rPr>
+          <w:i/>
+          <w:iCs/>
+        </w:rPr>
+      </w:pPr>
+      <w:proofErr w:type="spellStart"/>
+      <w:r>
+        <w:rPr>
+          <w:i/>
+          <w:iCs/>
+        </w:rPr>
+        <w:t>Text</w:t>
+      </w:r>
+      <w:proofErr w:type="spellEnd"/>
+      <w:r>
+        <w:rPr>
+          <w:i/>
+          <w:iCs/>
+        </w:rPr>
+        <w:t xml:space="preserve"> en italique </w:t>
+      </w:r>
+    </w:p>
+    <w:p>
+      <w:pPr>
+        <w:rPr>
+          <w:b/>
+          <w:bCs/>
+          <w:i/>
+          <w:iCs/>
+        </w:rPr>
+      </w:pPr>
+    </w:p>
+    <w:p>
+      <w:pPr>
+        <w:rPr>
+          <w:b/>
+          <w:bCs/>
+          <w:i/>
+          <w:iCs/>
+        </w:rPr>
+      </w:pPr>
+    </w:p>
+    <w:p>
+      <w:pPr>
+        <w:rPr>
+          <w:u w:val="single"/>
+        </w:rPr>
+      </w:pPr>
+      <w:proofErr w:type="spellStart"/>
+      <w:r>
+        <w:rPr>
+          <w:u w:val="single"/>
+        </w:rPr>
+        <w:t>Text</w:t>
+      </w:r>
+      <w:proofErr w:type="spellEnd"/>
+      <w:r>
+        <w:rPr>
+          <w:u w:val="single"/>
+        </w:rPr>
+        <w:t xml:space="preserve"> souligné</w:t>
+      </w:r>
+    </w:p>
+    <w:p>
+      <w:pPr>
+        <w:rPr>
+          <w:u w:val="single"/>
+        </w:rPr>
+      </w:pPr>
+    </w:p>
+    <w:p>
+      <w:pPr>
+        <w:rPr>
+          <w:u w:val="single"/>
+        </w:rPr>
+      </w:pPr>
+    </w:p>
+    <w:p>
+      <w:pPr>
+        <w:rPr>
+          <w:u w:val="single"/>
+        </w:rPr>
+      </w:pPr>
+      <w:proofErr w:type="spellStart"/>
+      <w:r>
+        <w:rPr>
+          <w:u w:val="single"/>
+        </w:rPr>
+        <w:t>Bullets</w:t>
+      </w:r>
+      <w:proofErr w:type="spellEnd"/>
+      <w:r>
+        <w:rPr>
+          <w:u w:val="single"/>
+        </w:rPr>
+        <w:t> :</w:t>
+      </w:r>
+    </w:p>
+    <w:p>
+      <w:pPr>
+        <w:pStyle w:val="Paragraphedeliste"/>
+        <w:numPr>
+          <w:ilvl w:val="0"/>
+          <w:numId w:val="1"/>
+        </w:numPr>
+        <w:rPr>
+          <w:u w:val="single"/>
+        </w:rPr>
+      </w:pPr>
+      <w:proofErr w:type="spellStart"/>
+      <w:r>
+        <w:rPr>
+          <w:u w:val="single"/>
+        </w:rPr>
+        <w:t>Element</w:t>
+      </w:r>
+      <w:proofErr w:type="spellEnd"/>
+      <w:r>
+        <w:rPr>
+          <w:u w:val="single"/>
+        </w:rPr>
+        <w:t xml:space="preserve"> One</w:t>
+      </w:r>
+    </w:p>
+    <w:p>
+      <w:pPr>
+        <w:pStyle w:val="Paragraphedeliste"/>
+        <w:numPr>
+          <w:ilvl w:val="0"/>
+          <w:numId w:val="1"/>
+        </w:numPr>
+        <w:rPr>
+          <w:u w:val="single"/>
+        </w:rPr>
+      </w:pPr>
+      <w:proofErr w:type="spellStart"/>
+      <w:r>
+        <w:rPr>
+          <w:u w:val="single"/>
+        </w:rPr>
+        <w:t>Element</w:t>
+      </w:r>
+      <w:proofErr w:type="spellEnd"/>
+      <w:r>
+        <w:rPr>
+          <w:u w:val="single"/>
+        </w:rPr>
+        <w:t xml:space="preserve"> </w:t>
+      </w:r>
+      <w:proofErr w:type="spellStart"/>
+      <w:r>
+        <w:rPr>
+          <w:u w:val="single"/>
+        </w:rPr>
+        <w:t>two</w:t>
+      </w:r>
+      <w:proofErr w:type="spellEnd"/>
+    </w:p>
+    <w:p>
+      <w:pPr>
+        <w:pStyle w:val="Paragraphedeliste"/>
+        <w:numPr>
+          <w:ilvl w:val="0"/>
+          <w:numId w:val="1"/>
+        </w:numPr>
+        <w:rPr>
+          <w:u w:val="single"/>
+        </w:rPr>
+      </w:pPr>
+      <w:proofErr w:type="spellStart"/>
+      <w:r>
+        <w:rPr>
+          <w:u w:val="single"/>
+        </w:rPr>
+        <w:t>Element</w:t>
+      </w:r>
+      <w:proofErr w:type="spellEnd"/>
+      <w:r>
+        <w:rPr>
+          <w:u w:val="single"/>
+        </w:rPr>
+        <w:t xml:space="preserve"> three</w:t>
+      </w:r>
+    </w:p>
+    <w:p>
+      <w:pPr>
+        <w:rPr>
+          <w:b/>
+          <w:bCs/>
+          <w:i/>
+          <w:iCs/>
+        </w:rPr>
+      </w:pPr>
+    </w:p>
+    <w:p/>
+    <w:p>
+      <w:pPr>
+        <w:rPr>
+          <w:b/>
+          <w:bCs/>
+          <w:i/>
+          <w:iCs/>
+        </w:rPr>
+      </w:pPr>
+    </w:p>
     <w:sectPr>
-      <w:footerReference w:type="even" r:id="rId8"/>
-      <w:footerReference w:type="default" r:id="rId9"/>
-      <w:footerReference w:type="first" r:id="rId10"/>
+      <w:footerReference w:type="even" r:id="rId9"/>
+      <w:footerReference w:type="default" r:id="rId10"/>
+      <w:footerReference w:type="first" r:id="rId11"/>
       <w:pgSz w:w="11906" w:h="16838"/>
       <w:pgMar w:top="1417" w:right="1417" w:bottom="1417" w:left="1417" w:header="708" w:footer="708" w:gutter="0"/>
       <w:cols w:space="708"/>
@@ -1212,6 +1415,127 @@
     </w:p>
   </w:footnote>
 </w:footnotes>
+</file>
+
+<file path=word/numbering.xml><?xml version="1.0" encoding="utf-8"?>
+<w:numbering xmlns:wpc="http://schemas.microsoft.com/office/word/2010/wordprocessingCanvas" xmlns:cx="http://schemas.microsoft.com/office/drawing/2014/chartex" xmlns:cx1="http://schemas.microsoft.com/office/drawing/2015/9/8/chartex" xmlns:cx2="http://schemas.microsoft.com/office/drawing/2015/10/21/chartex" xmlns:cx3="http://schemas.microsoft.com/office/drawing/2016/5/9/chartex" xmlns:cx4="http://schemas.microsoft.com/office/drawing/2016/5/10/chartex" xmlns:cx5="http://schemas.microsoft.com/office/drawing/2016/5/11/chartex" xmlns:cx6="http://schemas.microsoft.com/office/drawing/2016/5/12/chartex" xmlns:cx7="http://schemas.microsoft.com/office/drawing/2016/5/13/chartex" xmlns:cx8="http://schemas.microsoft.com/office/drawing/2016/5/14/chartex" xmlns:mc="http://schemas.openxmlformats.org/markup-compatibility/2006" xmlns:aink="http://schemas.microsoft.com/office/drawing/2016/ink" xmlns:am3d="http://schemas.microsoft.com/office/drawing/2017/model3d" xmlns:o="urn:schemas-microsoft-com:office:office" xmlns:oel="http://schemas.microsoft.com/office/2019/extlst" xmlns:r="http://schemas.openxmlformats.org/officeDocument/2006/relationships" xmlns:m="http://schemas.openxmlformats.org/officeDocument/2006/math" xmlns:v="urn:schemas-microsoft-com:vml" xmlns:wp14="http://schemas.microsoft.com/office/word/2010/wordprocessingDrawing" xmlns:wp="http://schemas.openxmlformats.org/drawingml/2006/wordprocessingDrawing" xmlns:w10="urn:schemas-microsoft-com:office:word" xmlns:w="http://schemas.openxmlformats.org/wordprocessingml/2006/main" xmlns:w14="http://schemas.microsoft.com/office/word/2010/wordml" xmlns:w15="http://schemas.microsoft.com/office/word/2012/wordml" xmlns:w16cex="http://schemas.microsoft.com/office/word/2018/wordml/cex" xmlns:w16cid="http://schemas.microsoft.com/office/word/2016/wordml/cid" xmlns:w16="http://schemas.microsoft.com/office/word/2018/wordml" xmlns:w16du="http://schemas.microsoft.com/office/word/2023/wordml/word16du" xmlns:w16sdtdh="http://schemas.microsoft.com/office/word/2020/wordml/sdtdatahash" xmlns:w16sdtfl="http://schemas.microsoft.com/office/word/2024/wordml/sdtformatlock" xmlns:w16se="http://schemas.microsoft.com/office/word/2015/wordml/symex" xmlns:wpg="http://schemas.microsoft.com/office/word/2010/wordprocessingGroup" xmlns:wpi="http://schemas.microsoft.com/office/word/2010/wordprocessingInk" xmlns:wne="http://schemas.microsoft.com/office/word/2006/wordml" xmlns:wps="http://schemas.microsoft.com/office/word/2010/wordprocessingShape" mc:Ignorable="w14 w15 w16se w16cid w16 w16cex w16sdtdh w16sdtfl w16du wp14">
+  <w:abstractNum w:abstractNumId="0" w15:restartNumberingAfterBreak="0">
+    <w:nsid w:val="54D82052"/>
+    <w:multiLevelType w:val="hybridMultilevel"/>
+    <w:tmpl w:val="F454EC2A"/>
+    <w:lvl w:ilvl="0" w:tplc="97BA5492">
+      <w:start w:val="1"/>
+      <w:numFmt w:val="bullet"/>
+      <w:lvlText w:val="-"/>
+      <w:lvlJc w:val="left"/>
+      <w:pPr>
+        <w:ind w:left="720" w:hanging="360"/>
+      </w:pPr>
+      <w:rPr>
+        <w:rFonts w:ascii="Times New Roman" w:eastAsiaTheme="minorEastAsia" w:hAnsi="Times New Roman" w:cs="Times New Roman" w:hint="default"/>
+      </w:rPr>
+    </w:lvl>
+    <w:lvl w:ilvl="1" w:tplc="040C0003" w:tentative="1">
+      <w:start w:val="1"/>
+      <w:numFmt w:val="bullet"/>
+      <w:lvlText w:val="o"/>
+      <w:lvlJc w:val="left"/>
+      <w:pPr>
+        <w:ind w:left="1440" w:hanging="360"/>
+      </w:pPr>
+      <w:rPr>
+        <w:rFonts w:ascii="Courier New" w:hAnsi="Courier New" w:cs="Courier New" w:hint="default"/>
+      </w:rPr>
+    </w:lvl>
+    <w:lvl w:ilvl="2" w:tplc="040C0005" w:tentative="1">
+      <w:start w:val="1"/>
+      <w:numFmt w:val="bullet"/>
+      <w:lvlText w:val=""/>
+      <w:lvlJc w:val="left"/>
+      <w:pPr>
+        <w:ind w:left="2160" w:hanging="360"/>
+      </w:pPr>
+      <w:rPr>
+        <w:rFonts w:ascii="Wingdings" w:hAnsi="Wingdings" w:hint="default"/>
+      </w:rPr>
+    </w:lvl>
+    <w:lvl w:ilvl="3" w:tplc="040C0001" w:tentative="1">
+      <w:start w:val="1"/>
+      <w:numFmt w:val="bullet"/>
+      <w:lvlText w:val=""/>
+      <w:lvlJc w:val="left"/>
+      <w:pPr>
+        <w:ind w:left="2880" w:hanging="360"/>
+      </w:pPr>
+      <w:rPr>
+        <w:rFonts w:ascii="Symbol" w:hAnsi="Symbol" w:hint="default"/>
+      </w:rPr>
+    </w:lvl>
+    <w:lvl w:ilvl="4" w:tplc="040C0003" w:tentative="1">
+      <w:start w:val="1"/>
+      <w:numFmt w:val="bullet"/>
+      <w:lvlText w:val="o"/>
+      <w:lvlJc w:val="left"/>
+      <w:pPr>
+        <w:ind w:left="3600" w:hanging="360"/>
+      </w:pPr>
+      <w:rPr>
+        <w:rFonts w:ascii="Courier New" w:hAnsi="Courier New" w:cs="Courier New" w:hint="default"/>
+      </w:rPr>
+    </w:lvl>
+    <w:lvl w:ilvl="5" w:tplc="040C0005" w:tentative="1">
+      <w:start w:val="1"/>
+      <w:numFmt w:val="bullet"/>
+      <w:lvlText w:val=""/>
+      <w:lvlJc w:val="left"/>
+      <w:pPr>
+        <w:ind w:left="4320" w:hanging="360"/>
+      </w:pPr>
+      <w:rPr>
+        <w:rFonts w:ascii="Wingdings" w:hAnsi="Wingdings" w:hint="default"/>
+      </w:rPr>
+    </w:lvl>
+    <w:lvl w:ilvl="6" w:tplc="040C0001" w:tentative="1">
+      <w:start w:val="1"/>
+      <w:numFmt w:val="bullet"/>
+      <w:lvlText w:val=""/>
+      <w:lvlJc w:val="left"/>
+      <w:pPr>
+        <w:ind w:left="5040" w:hanging="360"/>
+      </w:pPr>
+      <w:rPr>
+        <w:rFonts w:ascii="Symbol" w:hAnsi="Symbol" w:hint="default"/>
+      </w:rPr>
+    </w:lvl>
+    <w:lvl w:ilvl="7" w:tplc="040C0003" w:tentative="1">
+      <w:start w:val="1"/>
+      <w:numFmt w:val="bullet"/>
+      <w:lvlText w:val="o"/>
+      <w:lvlJc w:val="left"/>
+      <w:pPr>
+        <w:ind w:left="5760" w:hanging="360"/>
+      </w:pPr>
+      <w:rPr>
+        <w:rFonts w:ascii="Courier New" w:hAnsi="Courier New" w:cs="Courier New" w:hint="default"/>
+      </w:rPr>
+    </w:lvl>
+    <w:lvl w:ilvl="8" w:tplc="040C0005" w:tentative="1">
+      <w:start w:val="1"/>
+      <w:numFmt w:val="bullet"/>
+      <w:lvlText w:val=""/>
+      <w:lvlJc w:val="left"/>
+      <w:pPr>
+        <w:ind w:left="6480" w:hanging="360"/>
+      </w:pPr>
+      <w:rPr>
+        <w:rFonts w:ascii="Wingdings" w:hAnsi="Wingdings" w:hint="default"/>
+      </w:rPr>
+    </w:lvl>
+  </w:abstractNum>
+  <w:num w:numId="1" w16cid:durableId="972095556">
+    <w:abstractNumId w:val="0"/>
+  </w:num>
+</w:numbering>
 </file>
 
 <file path=word/styles.xml><?xml version="1.0" encoding="utf-8"?>
@@ -1937,6 +2261,17 @@
       </w:rPr>
     </w:tblStylePr>
   </w:style>
+  <w:style w:type="paragraph" w:styleId="Paragraphedeliste">
+    <w:name w:val="List Paragraph"/>
+    <w:basedOn w:val="Normal"/>
+    <w:uiPriority w:val="34"/>
+    <w:qFormat/>
+    <w:rsid w:val="00572521"/>
+    <w:pPr>
+      <w:ind w:left="720"/>
+      <w:contextualSpacing/>
+    </w:pPr>
+  </w:style>
 </w:styles>
 </file>
 

</xml_diff>